<commit_message>
Working with TC .
Function Quadrables added
</commit_message>
<xml_diff>
--- a/Phase 2 Document.docx
+++ b/Phase 2 Document.docx
@@ -62,7 +62,7 @@
                           </a:duotone>
                           <a:extLst>
                             <a:ext uri="{28A0092B-C50C-407E-A947-70E740481C1C}">
-                              <a14:useLocalDpi xmlns:a14="http://schemas.microsoft.com/office/drawing/2010/main" xmlns:wps="http://schemas.microsoft.com/office/word/2010/wordprocessingShape" xmlns:wpi="http://schemas.microsoft.com/office/word/2010/wordprocessingInk" xmlns:wpg="http://schemas.microsoft.com/office/word/2010/wordprocessingGroup" xmlns:w16se="http://schemas.microsoft.com/office/word/2015/wordml/symex" xmlns:w15="http://schemas.microsoft.com/office/word/2012/wordml" xmlns:w14="http://schemas.microsoft.com/office/word/2010/wordml" xmlns:w="http://schemas.openxmlformats.org/wordprocessingml/2006/main" xmlns:w10="urn:schemas-microsoft-com:office:word" xmlns:wp14="http://schemas.microsoft.com/office/word/2010/wordprocessingDrawing" xmlns:v="urn:schemas-microsoft-com:vml" xmlns:o="urn:schemas-microsoft-com:office:office" xmlns:mc="http://schemas.openxmlformats.org/markup-compatibility/2006" xmlns:cx="http://schemas.microsoft.com/office/drawing/2014/chartex" xmlns:wpc="http://schemas.microsoft.com/office/word/2010/wordprocessingCanvas" xmlns="" val="0"/>
+                              <a14:useLocalDpi xmlns="" xmlns:wpc="http://schemas.microsoft.com/office/word/2010/wordprocessingCanvas" xmlns:cx="http://schemas.microsoft.com/office/drawing/2014/chartex" xmlns:mc="http://schemas.openxmlformats.org/markup-compatibility/2006" xmlns:o="urn:schemas-microsoft-com:office:office" xmlns:v="urn:schemas-microsoft-com:vml" xmlns:wp14="http://schemas.microsoft.com/office/word/2010/wordprocessingDrawing" xmlns:w10="urn:schemas-microsoft-com:office:word" xmlns:w="http://schemas.openxmlformats.org/wordprocessingml/2006/main" xmlns:w14="http://schemas.microsoft.com/office/word/2010/wordml" xmlns:w15="http://schemas.microsoft.com/office/word/2012/wordml" xmlns:w16se="http://schemas.microsoft.com/office/word/2015/wordml/symex" xmlns:wpg="http://schemas.microsoft.com/office/word/2010/wordprocessingGroup" xmlns:wpi="http://schemas.microsoft.com/office/word/2010/wordprocessingInk" xmlns:wps="http://schemas.microsoft.com/office/word/2010/wordprocessingShape" xmlns:a14="http://schemas.microsoft.com/office/drawing/2010/main" val="0"/>
                             </a:ext>
                           </a:extLst>
                         </a:blip>
@@ -155,9 +155,6 @@
             <w:alias w:val="Subtitle"/>
             <w:tag w:val=""/>
             <w:id w:val="328029620"/>
-            <w:placeholder>
-              <w:docPart w:val="89C573051FDC4E2AA74F06468FD3143D"/>
-            </w:placeholder>
             <w:dataBinding w:prefixMappings="xmlns:ns0='http://purl.org/dc/elements/1.1/' xmlns:ns1='http://schemas.openxmlformats.org/package/2006/metadata/core-properties' " w:xpath="/ns1:coreProperties[1]/ns0:subject[1]" w:storeItemID="{6C3C8BC8-F283-45AE-878A-BAB7291924A1}"/>
             <w:text/>
           </w:sdtPr>
@@ -223,7 +220,7 @@
                           </a:duotone>
                           <a:extLst>
                             <a:ext uri="{28A0092B-C50C-407E-A947-70E740481C1C}">
-                              <a14:useLocalDpi xmlns:a14="http://schemas.microsoft.com/office/drawing/2010/main" xmlns:wps="http://schemas.microsoft.com/office/word/2010/wordprocessingShape" xmlns:wpi="http://schemas.microsoft.com/office/word/2010/wordprocessingInk" xmlns:wpg="http://schemas.microsoft.com/office/word/2010/wordprocessingGroup" xmlns:w16se="http://schemas.microsoft.com/office/word/2015/wordml/symex" xmlns:w15="http://schemas.microsoft.com/office/word/2012/wordml" xmlns:w14="http://schemas.microsoft.com/office/word/2010/wordml" xmlns:w="http://schemas.openxmlformats.org/wordprocessingml/2006/main" xmlns:w10="urn:schemas-microsoft-com:office:word" xmlns:wp14="http://schemas.microsoft.com/office/word/2010/wordprocessingDrawing" xmlns:v="urn:schemas-microsoft-com:vml" xmlns:o="urn:schemas-microsoft-com:office:office" xmlns:mc="http://schemas.openxmlformats.org/markup-compatibility/2006" xmlns:cx="http://schemas.microsoft.com/office/drawing/2014/chartex" xmlns:wpc="http://schemas.microsoft.com/office/word/2010/wordprocessingCanvas" xmlns="" val="0"/>
+                              <a14:useLocalDpi xmlns="" xmlns:wpc="http://schemas.microsoft.com/office/word/2010/wordprocessingCanvas" xmlns:cx="http://schemas.microsoft.com/office/drawing/2014/chartex" xmlns:mc="http://schemas.openxmlformats.org/markup-compatibility/2006" xmlns:o="urn:schemas-microsoft-com:office:office" xmlns:v="urn:schemas-microsoft-com:vml" xmlns:wp14="http://schemas.microsoft.com/office/word/2010/wordprocessingDrawing" xmlns:w10="urn:schemas-microsoft-com:office:word" xmlns:w="http://schemas.openxmlformats.org/wordprocessingml/2006/main" xmlns:w14="http://schemas.microsoft.com/office/word/2010/wordml" xmlns:w15="http://schemas.microsoft.com/office/word/2012/wordml" xmlns:w16se="http://schemas.microsoft.com/office/word/2015/wordml/symex" xmlns:wpg="http://schemas.microsoft.com/office/word/2010/wordprocessingGroup" xmlns:wpi="http://schemas.microsoft.com/office/word/2010/wordprocessingInk" xmlns:wps="http://schemas.microsoft.com/office/word/2010/wordprocessingShape" xmlns:a14="http://schemas.microsoft.com/office/drawing/2010/main" val="0"/>
                             </a:ext>
                           </a:extLst>
                         </a:blip>
@@ -349,21 +346,8 @@
                           <w:sz w:val="24"/>
                           <w:szCs w:val="24"/>
                         </w:rPr>
-                        <w:t xml:space="preserve">Ahmed Mohamed </w:t>
+                        <w:t>Ahmed Mohamed Salah</w:t>
                       </w:r>
-                      <w:proofErr w:type="spellStart"/>
-                      <w:r>
-                        <w:rPr>
-                          <w:rFonts w:ascii="Times New Roman" w:hAnsi="Times New Roman" w:cs="Times New Roman"/>
-                          <w:i/>
-                          <w:iCs/>
-                          <w:color w:val="4472C4" w:themeColor="accent1"/>
-                          <w:sz w:val="24"/>
-                          <w:szCs w:val="24"/>
-                        </w:rPr>
-                        <w:t>Salah</w:t>
-                      </w:r>
-                      <w:proofErr w:type="spellEnd"/>
                       <w:r>
                         <w:rPr>
                           <w:rFonts w:ascii="Times New Roman" w:hAnsi="Times New Roman" w:cs="Times New Roman"/>
@@ -497,21 +481,8 @@
                           <w:sz w:val="24"/>
                           <w:szCs w:val="24"/>
                         </w:rPr>
-                        <w:t xml:space="preserve">Mohamed </w:t>
+                        <w:t>Mohamed Bassel</w:t>
                       </w:r>
-                      <w:proofErr w:type="spellStart"/>
-                      <w:r>
-                        <w:rPr>
-                          <w:rFonts w:ascii="Times New Roman" w:hAnsi="Times New Roman" w:cs="Times New Roman"/>
-                          <w:i/>
-                          <w:iCs/>
-                          <w:color w:val="4472C4" w:themeColor="accent1"/>
-                          <w:sz w:val="24"/>
-                          <w:szCs w:val="24"/>
-                        </w:rPr>
-                        <w:t>Bassel</w:t>
-                      </w:r>
-                      <w:proofErr w:type="spellEnd"/>
                       <w:r>
                         <w:rPr>
                           <w:rFonts w:ascii="Times New Roman" w:hAnsi="Times New Roman" w:cs="Times New Roman"/>
@@ -572,21 +543,8 @@
                           <w:sz w:val="24"/>
                           <w:szCs w:val="24"/>
                         </w:rPr>
-                        <w:t xml:space="preserve">Mustafa </w:t>
+                        <w:t>Mustafa Mufeed</w:t>
                       </w:r>
-                      <w:proofErr w:type="spellStart"/>
-                      <w:r>
-                        <w:rPr>
-                          <w:rFonts w:ascii="Times New Roman" w:hAnsi="Times New Roman" w:cs="Times New Roman"/>
-                          <w:i/>
-                          <w:iCs/>
-                          <w:color w:val="4472C4" w:themeColor="accent1"/>
-                          <w:sz w:val="24"/>
-                          <w:szCs w:val="24"/>
-                        </w:rPr>
-                        <w:t>Mufeed</w:t>
-                      </w:r>
-                      <w:proofErr w:type="spellEnd"/>
                       <w:r>
                         <w:rPr>
                           <w:rFonts w:ascii="Times New Roman" w:hAnsi="Times New Roman" w:cs="Times New Roman"/>
@@ -680,7 +638,6 @@
           <w:sz w:val="24"/>
         </w:rPr>
       </w:pPr>
-      <w:proofErr w:type="gramStart"/>
       <w:r>
         <w:rPr>
           <w:rFonts w:ascii="Times New Roman" w:hAnsi="Times New Roman" w:cs="Times New Roman"/>
@@ -688,29 +645,13 @@
         </w:rPr>
         <w:t>Simple C language Compiler that is designed to compile main functions of C language components.</w:t>
       </w:r>
-      <w:proofErr w:type="gramEnd"/>
       <w:r>
         <w:rPr>
           <w:rFonts w:ascii="Times New Roman" w:hAnsi="Times New Roman" w:cs="Times New Roman"/>
           <w:sz w:val="24"/>
         </w:rPr>
         <w:br/>
-      </w:r>
-      <w:proofErr w:type="gramStart"/>
-      <w:r>
-        <w:rPr>
-          <w:rFonts w:ascii="Times New Roman" w:hAnsi="Times New Roman" w:cs="Times New Roman"/>
-          <w:sz w:val="24"/>
-        </w:rPr>
-        <w:t>the</w:t>
-      </w:r>
-      <w:proofErr w:type="gramEnd"/>
-      <w:r>
-        <w:rPr>
-          <w:rFonts w:ascii="Times New Roman" w:hAnsi="Times New Roman" w:cs="Times New Roman"/>
-          <w:sz w:val="24"/>
-        </w:rPr>
-        <w:t xml:space="preserve"> compiler is design is divided into two </w:t>
+        <w:t xml:space="preserve">the compiler is design is divided into two </w:t>
       </w:r>
       <w:r>
         <w:rPr>
@@ -758,21 +699,12 @@
           <w:sz w:val="24"/>
         </w:rPr>
       </w:pPr>
-      <w:proofErr w:type="spellStart"/>
       <w:r>
         <w:rPr>
           <w:rFonts w:ascii="Times New Roman" w:hAnsi="Times New Roman" w:cs="Times New Roman"/>
           <w:sz w:val="24"/>
         </w:rPr>
-        <w:t>Lex</w:t>
-      </w:r>
-      <w:proofErr w:type="spellEnd"/>
-      <w:r>
-        <w:rPr>
-          <w:rFonts w:ascii="Times New Roman" w:hAnsi="Times New Roman" w:cs="Times New Roman"/>
-          <w:sz w:val="24"/>
-        </w:rPr>
-        <w:t xml:space="preserve"> file that contain</w:t>
+        <w:t>Lex file that contain</w:t>
       </w:r>
       <w:r>
         <w:rPr>
@@ -981,7 +913,6 @@
           <w:sz w:val="24"/>
         </w:rPr>
       </w:pPr>
-      <w:proofErr w:type="spellStart"/>
       <w:r>
         <w:rPr>
           <w:rFonts w:ascii="Times New Roman" w:hAnsi="Times New Roman" w:cs="Times New Roman"/>
@@ -989,7 +920,6 @@
         </w:rPr>
         <w:t>SemanticAnalyzer</w:t>
       </w:r>
-      <w:proofErr w:type="spellEnd"/>
     </w:p>
     <w:p>
       <w:pPr>
@@ -1116,6 +1046,26 @@
           <w:sz w:val="24"/>
         </w:rPr>
         <w:t>DEV-C: Generate Executable Files</w:t>
+      </w:r>
+    </w:p>
+    <w:p>
+      <w:pPr>
+        <w:pStyle w:val="ListParagraph"/>
+        <w:numPr>
+          <w:ilvl w:val="0"/>
+          <w:numId w:val="4"/>
+        </w:numPr>
+        <w:rPr>
+          <w:rFonts w:ascii="Times New Roman" w:hAnsi="Times New Roman" w:cs="Times New Roman"/>
+          <w:sz w:val="24"/>
+        </w:rPr>
+      </w:pPr>
+      <w:r>
+        <w:rPr>
+          <w:rFonts w:ascii="Times New Roman" w:hAnsi="Times New Roman" w:cs="Times New Roman"/>
+          <w:sz w:val="24"/>
+        </w:rPr>
+        <w:t>GUI : C#</w:t>
       </w:r>
     </w:p>
     <w:p>
@@ -2641,14 +2591,12 @@
                 <w:rFonts w:ascii="Times New Roman" w:hAnsi="Times New Roman" w:cs="Times New Roman"/>
               </w:rPr>
             </w:pPr>
-            <w:proofErr w:type="spellStart"/>
             <w:r>
               <w:rPr>
                 <w:rFonts w:ascii="Times New Roman" w:hAnsi="Times New Roman" w:cs="Times New Roman"/>
               </w:rPr>
               <w:t>DataType</w:t>
             </w:r>
-            <w:proofErr w:type="spellEnd"/>
           </w:p>
         </w:tc>
       </w:tr>
@@ -3158,7 +3106,6 @@
           <w:szCs w:val="32"/>
         </w:rPr>
       </w:pPr>
-      <w:proofErr w:type="spellStart"/>
       <w:r>
         <w:rPr>
           <w:rFonts w:ascii="Times New Roman" w:hAnsi="Times New Roman" w:cs="Times New Roman"/>
@@ -3167,17 +3114,7 @@
           <w:szCs w:val="32"/>
         </w:rPr>
         <w:lastRenderedPageBreak/>
-        <w:t>Associativity</w:t>
-      </w:r>
-      <w:proofErr w:type="spellEnd"/>
-      <w:r>
-        <w:rPr>
-          <w:rFonts w:ascii="Times New Roman" w:hAnsi="Times New Roman" w:cs="Times New Roman"/>
-          <w:b/>
-          <w:sz w:val="32"/>
-          <w:szCs w:val="32"/>
-        </w:rPr>
-        <w:t xml:space="preserve"> List</w:t>
+        <w:t>Associativity List</w:t>
       </w:r>
     </w:p>
     <w:tbl>
@@ -3957,112 +3894,12 @@
           <w:sz w:val="24"/>
         </w:rPr>
       </w:pPr>
-      <w:proofErr w:type="gramStart"/>
       <w:r>
         <w:rPr>
           <w:rFonts w:ascii="Times New Roman" w:hAnsi="Times New Roman" w:cs="Times New Roman"/>
           <w:sz w:val="24"/>
         </w:rPr>
         <w:t>Variables and Constants declaration.</w:t>
-      </w:r>
-      <w:proofErr w:type="gramEnd"/>
-    </w:p>
-    <w:p>
-      <w:pPr>
-        <w:rPr>
-          <w:rFonts w:ascii="Times New Roman" w:hAnsi="Times New Roman" w:cs="Times New Roman"/>
-          <w:sz w:val="24"/>
-        </w:rPr>
-      </w:pPr>
-      <w:proofErr w:type="gramStart"/>
-      <w:r>
-        <w:rPr>
-          <w:rFonts w:ascii="Times New Roman" w:hAnsi="Times New Roman" w:cs="Times New Roman"/>
-          <w:sz w:val="24"/>
-        </w:rPr>
-        <w:t>Mathematical and logical expressions.</w:t>
-      </w:r>
-      <w:proofErr w:type="gramEnd"/>
-    </w:p>
-    <w:p>
-      <w:pPr>
-        <w:rPr>
-          <w:rFonts w:ascii="Times New Roman" w:hAnsi="Times New Roman" w:cs="Times New Roman"/>
-          <w:sz w:val="24"/>
-        </w:rPr>
-      </w:pPr>
-      <w:proofErr w:type="gramStart"/>
-      <w:r>
-        <w:rPr>
-          <w:rFonts w:ascii="Times New Roman" w:hAnsi="Times New Roman" w:cs="Times New Roman"/>
-          <w:sz w:val="24"/>
-        </w:rPr>
-        <w:t>Assignment statement.</w:t>
-      </w:r>
-      <w:proofErr w:type="gramEnd"/>
-    </w:p>
-    <w:p>
-      <w:pPr>
-        <w:rPr>
-          <w:rFonts w:ascii="Times New Roman" w:hAnsi="Times New Roman" w:cs="Times New Roman"/>
-          <w:sz w:val="24"/>
-        </w:rPr>
-      </w:pPr>
-      <w:proofErr w:type="gramStart"/>
-      <w:r>
-        <w:rPr>
-          <w:rFonts w:ascii="Times New Roman" w:hAnsi="Times New Roman" w:cs="Times New Roman"/>
-          <w:sz w:val="24"/>
-        </w:rPr>
-        <w:t xml:space="preserve">If-then-else statement, while loops, repeat-until loops, for loops, </w:t>
-      </w:r>
-      <w:proofErr w:type="spellStart"/>
-      <w:r>
-        <w:rPr>
-          <w:rFonts w:ascii="Times New Roman" w:hAnsi="Times New Roman" w:cs="Times New Roman"/>
-          <w:sz w:val="24"/>
-        </w:rPr>
-        <w:t>switchstatement</w:t>
-      </w:r>
-      <w:proofErr w:type="spellEnd"/>
-      <w:r>
-        <w:rPr>
-          <w:rFonts w:ascii="Times New Roman" w:hAnsi="Times New Roman" w:cs="Times New Roman"/>
-          <w:sz w:val="24"/>
-        </w:rPr>
-        <w:t>.</w:t>
-      </w:r>
-      <w:proofErr w:type="gramEnd"/>
-    </w:p>
-    <w:p>
-      <w:pPr>
-        <w:rPr>
-          <w:rFonts w:ascii="Times New Roman" w:hAnsi="Times New Roman" w:cs="Times New Roman"/>
-          <w:sz w:val="24"/>
-        </w:rPr>
-      </w:pPr>
-      <w:r>
-        <w:rPr>
-          <w:rFonts w:ascii="Times New Roman" w:hAnsi="Times New Roman" w:cs="Times New Roman"/>
-          <w:sz w:val="24"/>
-        </w:rPr>
-        <w:t xml:space="preserve">Block structure (nested scopes where variables may be declared at </w:t>
-      </w:r>
-      <w:proofErr w:type="spellStart"/>
-      <w:r>
-        <w:rPr>
-          <w:rFonts w:ascii="Times New Roman" w:hAnsi="Times New Roman" w:cs="Times New Roman"/>
-          <w:sz w:val="24"/>
-        </w:rPr>
-        <w:t>thebeginning</w:t>
-      </w:r>
-      <w:proofErr w:type="spellEnd"/>
-      <w:r>
-        <w:rPr>
-          <w:rFonts w:ascii="Times New Roman" w:hAnsi="Times New Roman" w:cs="Times New Roman"/>
-          <w:sz w:val="24"/>
-        </w:rPr>
-        <w:t xml:space="preserve"> of blocks).</w:t>
       </w:r>
     </w:p>
     <w:p>
@@ -4072,7 +3909,66 @@
           <w:sz w:val="24"/>
         </w:rPr>
       </w:pPr>
-      <w:proofErr w:type="gramStart"/>
+      <w:r>
+        <w:rPr>
+          <w:rFonts w:ascii="Times New Roman" w:hAnsi="Times New Roman" w:cs="Times New Roman"/>
+          <w:sz w:val="24"/>
+        </w:rPr>
+        <w:t>Mathematical and logical expressions.</w:t>
+      </w:r>
+    </w:p>
+    <w:p>
+      <w:pPr>
+        <w:rPr>
+          <w:rFonts w:ascii="Times New Roman" w:hAnsi="Times New Roman" w:cs="Times New Roman"/>
+          <w:sz w:val="24"/>
+        </w:rPr>
+      </w:pPr>
+      <w:r>
+        <w:rPr>
+          <w:rFonts w:ascii="Times New Roman" w:hAnsi="Times New Roman" w:cs="Times New Roman"/>
+          <w:sz w:val="24"/>
+        </w:rPr>
+        <w:t>Assignment statement.</w:t>
+      </w:r>
+    </w:p>
+    <w:p>
+      <w:pPr>
+        <w:rPr>
+          <w:rFonts w:ascii="Times New Roman" w:hAnsi="Times New Roman" w:cs="Times New Roman"/>
+          <w:sz w:val="24"/>
+        </w:rPr>
+      </w:pPr>
+      <w:r>
+        <w:rPr>
+          <w:rFonts w:ascii="Times New Roman" w:hAnsi="Times New Roman" w:cs="Times New Roman"/>
+          <w:sz w:val="24"/>
+        </w:rPr>
+        <w:t>If-then-else statement, while loops, repeat-until loops, for loops, switchstatement.</w:t>
+      </w:r>
+    </w:p>
+    <w:p>
+      <w:pPr>
+        <w:rPr>
+          <w:rFonts w:ascii="Times New Roman" w:hAnsi="Times New Roman" w:cs="Times New Roman"/>
+          <w:sz w:val="24"/>
+        </w:rPr>
+      </w:pPr>
+      <w:r>
+        <w:rPr>
+          <w:rFonts w:ascii="Times New Roman" w:hAnsi="Times New Roman" w:cs="Times New Roman"/>
+          <w:sz w:val="24"/>
+        </w:rPr>
+        <w:t>Block structure (nested scopes where variables may be declared at thebeginning of blocks).</w:t>
+      </w:r>
+    </w:p>
+    <w:p>
+      <w:pPr>
+        <w:rPr>
+          <w:rFonts w:ascii="Times New Roman" w:hAnsi="Times New Roman" w:cs="Times New Roman"/>
+          <w:sz w:val="24"/>
+        </w:rPr>
+      </w:pPr>
       <w:r>
         <w:rPr>
           <w:rFonts w:ascii="Times New Roman" w:hAnsi="Times New Roman" w:cs="Times New Roman"/>
@@ -4087,7 +3983,6 @@
         </w:rPr>
         <w:t>.</w:t>
       </w:r>
-      <w:proofErr w:type="gramEnd"/>
     </w:p>
     <w:p>
       <w:pPr>
@@ -4130,13 +4025,16 @@
         <w:tblLook w:val="04A0"/>
       </w:tblPr>
       <w:tblGrid>
-        <w:gridCol w:w="4675"/>
-        <w:gridCol w:w="4675"/>
+        <w:gridCol w:w="4723"/>
+        <w:gridCol w:w="4723"/>
       </w:tblGrid>
       <w:tr>
-        <w:tc>
-          <w:tcPr>
-            <w:tcW w:w="4675" w:type="dxa"/>
+        <w:trPr>
+          <w:trHeight w:val="258"/>
+        </w:trPr>
+        <w:tc>
+          <w:tcPr>
+            <w:tcW w:w="4723" w:type="dxa"/>
             <w:vAlign w:val="center"/>
           </w:tcPr>
           <w:p>
@@ -4160,7 +4058,7 @@
         </w:tc>
         <w:tc>
           <w:tcPr>
-            <w:tcW w:w="4675" w:type="dxa"/>
+            <w:tcW w:w="4723" w:type="dxa"/>
             <w:vAlign w:val="center"/>
           </w:tcPr>
           <w:p>
@@ -4182,9 +4080,12 @@
         </w:tc>
       </w:tr>
       <w:tr>
-        <w:tc>
-          <w:tcPr>
-            <w:tcW w:w="4675" w:type="dxa"/>
+        <w:trPr>
+          <w:trHeight w:val="258"/>
+        </w:trPr>
+        <w:tc>
+          <w:tcPr>
+            <w:tcW w:w="4723" w:type="dxa"/>
             <w:vAlign w:val="center"/>
           </w:tcPr>
           <w:p>
@@ -4208,7 +4109,7 @@
         </w:tc>
         <w:tc>
           <w:tcPr>
-            <w:tcW w:w="4675" w:type="dxa"/>
+            <w:tcW w:w="4723" w:type="dxa"/>
             <w:vAlign w:val="center"/>
           </w:tcPr>
           <w:p>
@@ -4230,9 +4131,12 @@
         </w:tc>
       </w:tr>
       <w:tr>
-        <w:tc>
-          <w:tcPr>
-            <w:tcW w:w="4675" w:type="dxa"/>
+        <w:trPr>
+          <w:trHeight w:val="258"/>
+        </w:trPr>
+        <w:tc>
+          <w:tcPr>
+            <w:tcW w:w="4723" w:type="dxa"/>
             <w:vAlign w:val="center"/>
           </w:tcPr>
           <w:p>
@@ -4256,7 +4160,7 @@
         </w:tc>
         <w:tc>
           <w:tcPr>
-            <w:tcW w:w="4675" w:type="dxa"/>
+            <w:tcW w:w="4723" w:type="dxa"/>
             <w:vAlign w:val="center"/>
           </w:tcPr>
           <w:p>
@@ -4278,9 +4182,12 @@
         </w:tc>
       </w:tr>
       <w:tr>
-        <w:tc>
-          <w:tcPr>
-            <w:tcW w:w="4675" w:type="dxa"/>
+        <w:trPr>
+          <w:trHeight w:val="258"/>
+        </w:trPr>
+        <w:tc>
+          <w:tcPr>
+            <w:tcW w:w="4723" w:type="dxa"/>
             <w:vAlign w:val="center"/>
           </w:tcPr>
           <w:p>
@@ -4304,7 +4211,7 @@
         </w:tc>
         <w:tc>
           <w:tcPr>
-            <w:tcW w:w="4675" w:type="dxa"/>
+            <w:tcW w:w="4723" w:type="dxa"/>
             <w:vAlign w:val="center"/>
           </w:tcPr>
           <w:p>
@@ -4326,9 +4233,12 @@
         </w:tc>
       </w:tr>
       <w:tr>
-        <w:tc>
-          <w:tcPr>
-            <w:tcW w:w="4675" w:type="dxa"/>
+        <w:trPr>
+          <w:trHeight w:val="258"/>
+        </w:trPr>
+        <w:tc>
+          <w:tcPr>
+            <w:tcW w:w="4723" w:type="dxa"/>
             <w:vAlign w:val="center"/>
           </w:tcPr>
           <w:p>
@@ -4352,7 +4262,7 @@
         </w:tc>
         <w:tc>
           <w:tcPr>
-            <w:tcW w:w="4675" w:type="dxa"/>
+            <w:tcW w:w="4723" w:type="dxa"/>
             <w:vAlign w:val="center"/>
           </w:tcPr>
           <w:p>
@@ -4374,9 +4284,12 @@
         </w:tc>
       </w:tr>
       <w:tr>
-        <w:tc>
-          <w:tcPr>
-            <w:tcW w:w="4675" w:type="dxa"/>
+        <w:trPr>
+          <w:trHeight w:val="258"/>
+        </w:trPr>
+        <w:tc>
+          <w:tcPr>
+            <w:tcW w:w="4723" w:type="dxa"/>
             <w:vAlign w:val="center"/>
           </w:tcPr>
           <w:p>
@@ -4400,7 +4313,7 @@
         </w:tc>
         <w:tc>
           <w:tcPr>
-            <w:tcW w:w="4675" w:type="dxa"/>
+            <w:tcW w:w="4723" w:type="dxa"/>
             <w:vAlign w:val="center"/>
           </w:tcPr>
           <w:p>
@@ -4422,9 +4335,12 @@
         </w:tc>
       </w:tr>
       <w:tr>
-        <w:tc>
-          <w:tcPr>
-            <w:tcW w:w="4675" w:type="dxa"/>
+        <w:trPr>
+          <w:trHeight w:val="258"/>
+        </w:trPr>
+        <w:tc>
+          <w:tcPr>
+            <w:tcW w:w="4723" w:type="dxa"/>
             <w:vAlign w:val="center"/>
           </w:tcPr>
           <w:p>
@@ -4448,7 +4364,7 @@
         </w:tc>
         <w:tc>
           <w:tcPr>
-            <w:tcW w:w="4675" w:type="dxa"/>
+            <w:tcW w:w="4723" w:type="dxa"/>
             <w:vAlign w:val="center"/>
           </w:tcPr>
           <w:p>
@@ -4470,9 +4386,12 @@
         </w:tc>
       </w:tr>
       <w:tr>
-        <w:tc>
-          <w:tcPr>
-            <w:tcW w:w="4675" w:type="dxa"/>
+        <w:trPr>
+          <w:trHeight w:val="258"/>
+        </w:trPr>
+        <w:tc>
+          <w:tcPr>
+            <w:tcW w:w="4723" w:type="dxa"/>
             <w:vAlign w:val="center"/>
           </w:tcPr>
           <w:p>
@@ -4496,7 +4415,7 @@
         </w:tc>
         <w:tc>
           <w:tcPr>
-            <w:tcW w:w="4675" w:type="dxa"/>
+            <w:tcW w:w="4723" w:type="dxa"/>
             <w:vAlign w:val="center"/>
           </w:tcPr>
           <w:p>
@@ -4518,9 +4437,12 @@
         </w:tc>
       </w:tr>
       <w:tr>
-        <w:tc>
-          <w:tcPr>
-            <w:tcW w:w="4675" w:type="dxa"/>
+        <w:trPr>
+          <w:trHeight w:val="258"/>
+        </w:trPr>
+        <w:tc>
+          <w:tcPr>
+            <w:tcW w:w="4723" w:type="dxa"/>
             <w:vAlign w:val="center"/>
           </w:tcPr>
           <w:p>
@@ -4546,7 +4468,7 @@
         </w:tc>
         <w:tc>
           <w:tcPr>
-            <w:tcW w:w="4675" w:type="dxa"/>
+            <w:tcW w:w="4723" w:type="dxa"/>
             <w:vAlign w:val="center"/>
           </w:tcPr>
           <w:p>
@@ -4568,9 +4490,12 @@
         </w:tc>
       </w:tr>
       <w:tr>
-        <w:tc>
-          <w:tcPr>
-            <w:tcW w:w="4675" w:type="dxa"/>
+        <w:trPr>
+          <w:trHeight w:val="258"/>
+        </w:trPr>
+        <w:tc>
+          <w:tcPr>
+            <w:tcW w:w="4723" w:type="dxa"/>
             <w:vAlign w:val="center"/>
           </w:tcPr>
           <w:p>
@@ -4596,7 +4521,7 @@
         </w:tc>
         <w:tc>
           <w:tcPr>
-            <w:tcW w:w="4675" w:type="dxa"/>
+            <w:tcW w:w="4723" w:type="dxa"/>
             <w:vAlign w:val="center"/>
           </w:tcPr>
           <w:p>
@@ -4618,9 +4543,12 @@
         </w:tc>
       </w:tr>
       <w:tr>
-        <w:tc>
-          <w:tcPr>
-            <w:tcW w:w="4675" w:type="dxa"/>
+        <w:trPr>
+          <w:trHeight w:val="258"/>
+        </w:trPr>
+        <w:tc>
+          <w:tcPr>
+            <w:tcW w:w="4723" w:type="dxa"/>
             <w:vAlign w:val="center"/>
           </w:tcPr>
           <w:p>
@@ -4646,7 +4574,7 @@
         </w:tc>
         <w:tc>
           <w:tcPr>
-            <w:tcW w:w="4675" w:type="dxa"/>
+            <w:tcW w:w="4723" w:type="dxa"/>
             <w:vAlign w:val="center"/>
           </w:tcPr>
           <w:p>
@@ -4668,9 +4596,12 @@
         </w:tc>
       </w:tr>
       <w:tr>
-        <w:tc>
-          <w:tcPr>
-            <w:tcW w:w="4675" w:type="dxa"/>
+        <w:trPr>
+          <w:trHeight w:val="516"/>
+        </w:trPr>
+        <w:tc>
+          <w:tcPr>
+            <w:tcW w:w="4723" w:type="dxa"/>
             <w:vAlign w:val="center"/>
           </w:tcPr>
           <w:p>
@@ -4705,7 +4636,7 @@
         </w:tc>
         <w:tc>
           <w:tcPr>
-            <w:tcW w:w="4675" w:type="dxa"/>
+            <w:tcW w:w="4723" w:type="dxa"/>
             <w:vAlign w:val="center"/>
           </w:tcPr>
           <w:p>
@@ -4727,9 +4658,12 @@
         </w:tc>
       </w:tr>
       <w:tr>
-        <w:tc>
-          <w:tcPr>
-            <w:tcW w:w="4675" w:type="dxa"/>
+        <w:trPr>
+          <w:trHeight w:val="258"/>
+        </w:trPr>
+        <w:tc>
+          <w:tcPr>
+            <w:tcW w:w="4723" w:type="dxa"/>
             <w:vAlign w:val="center"/>
           </w:tcPr>
           <w:p>
@@ -4764,24 +4698,27 @@
         </w:tc>
         <w:tc>
           <w:tcPr>
-            <w:tcW w:w="4675" w:type="dxa"/>
-            <w:vAlign w:val="center"/>
-          </w:tcPr>
-          <w:p>
-            <w:pPr>
-              <w:jc w:val="center"/>
-              <w:rPr>
-                <w:rFonts w:ascii="Times New Roman" w:hAnsi="Times New Roman" w:cs="Times New Roman"/>
-                <w:color w:val="000000" w:themeColor="text1"/>
-              </w:rPr>
-            </w:pPr>
-          </w:p>
-        </w:tc>
-      </w:tr>
-      <w:tr>
-        <w:tc>
-          <w:tcPr>
-            <w:tcW w:w="4675" w:type="dxa"/>
+            <w:tcW w:w="4723" w:type="dxa"/>
+            <w:vAlign w:val="center"/>
+          </w:tcPr>
+          <w:p>
+            <w:pPr>
+              <w:jc w:val="center"/>
+              <w:rPr>
+                <w:rFonts w:ascii="Times New Roman" w:hAnsi="Times New Roman" w:cs="Times New Roman"/>
+                <w:color w:val="000000" w:themeColor="text1"/>
+              </w:rPr>
+            </w:pPr>
+          </w:p>
+        </w:tc>
+      </w:tr>
+      <w:tr>
+        <w:trPr>
+          <w:trHeight w:val="258"/>
+        </w:trPr>
+        <w:tc>
+          <w:tcPr>
+            <w:tcW w:w="4723" w:type="dxa"/>
             <w:vAlign w:val="center"/>
           </w:tcPr>
           <w:p>
@@ -4834,24 +4771,27 @@
         </w:tc>
         <w:tc>
           <w:tcPr>
-            <w:tcW w:w="4675" w:type="dxa"/>
-            <w:vAlign w:val="center"/>
-          </w:tcPr>
-          <w:p>
-            <w:pPr>
-              <w:jc w:val="center"/>
-              <w:rPr>
-                <w:rFonts w:ascii="Times New Roman" w:hAnsi="Times New Roman" w:cs="Times New Roman"/>
-                <w:color w:val="000000" w:themeColor="text1"/>
-              </w:rPr>
-            </w:pPr>
-          </w:p>
-        </w:tc>
-      </w:tr>
-      <w:tr>
-        <w:tc>
-          <w:tcPr>
-            <w:tcW w:w="4675" w:type="dxa"/>
+            <w:tcW w:w="4723" w:type="dxa"/>
+            <w:vAlign w:val="center"/>
+          </w:tcPr>
+          <w:p>
+            <w:pPr>
+              <w:jc w:val="center"/>
+              <w:rPr>
+                <w:rFonts w:ascii="Times New Roman" w:hAnsi="Times New Roman" w:cs="Times New Roman"/>
+                <w:color w:val="000000" w:themeColor="text1"/>
+              </w:rPr>
+            </w:pPr>
+          </w:p>
+        </w:tc>
+      </w:tr>
+      <w:tr>
+        <w:trPr>
+          <w:trHeight w:val="258"/>
+        </w:trPr>
+        <w:tc>
+          <w:tcPr>
+            <w:tcW w:w="4723" w:type="dxa"/>
             <w:vAlign w:val="center"/>
           </w:tcPr>
           <w:p>
@@ -4877,7 +4817,7 @@
         </w:tc>
         <w:tc>
           <w:tcPr>
-            <w:tcW w:w="4675" w:type="dxa"/>
+            <w:tcW w:w="4723" w:type="dxa"/>
             <w:vAlign w:val="center"/>
           </w:tcPr>
           <w:p>
@@ -4894,9 +4834,12 @@
         </w:tc>
       </w:tr>
       <w:tr>
-        <w:tc>
-          <w:tcPr>
-            <w:tcW w:w="4675" w:type="dxa"/>
+        <w:trPr>
+          <w:trHeight w:val="258"/>
+        </w:trPr>
+        <w:tc>
+          <w:tcPr>
+            <w:tcW w:w="4723" w:type="dxa"/>
             <w:vAlign w:val="center"/>
           </w:tcPr>
           <w:p>
@@ -4922,24 +4865,27 @@
         </w:tc>
         <w:tc>
           <w:tcPr>
-            <w:tcW w:w="4675" w:type="dxa"/>
-            <w:vAlign w:val="center"/>
-          </w:tcPr>
-          <w:p>
-            <w:pPr>
-              <w:jc w:val="center"/>
-              <w:rPr>
-                <w:rFonts w:ascii="Times New Roman" w:hAnsi="Times New Roman" w:cs="Times New Roman"/>
-                <w:color w:val="000000" w:themeColor="text1"/>
-              </w:rPr>
-            </w:pPr>
-          </w:p>
-        </w:tc>
-      </w:tr>
-      <w:tr>
-        <w:tc>
-          <w:tcPr>
-            <w:tcW w:w="4675" w:type="dxa"/>
+            <w:tcW w:w="4723" w:type="dxa"/>
+            <w:vAlign w:val="center"/>
+          </w:tcPr>
+          <w:p>
+            <w:pPr>
+              <w:jc w:val="center"/>
+              <w:rPr>
+                <w:rFonts w:ascii="Times New Roman" w:hAnsi="Times New Roman" w:cs="Times New Roman"/>
+                <w:color w:val="000000" w:themeColor="text1"/>
+              </w:rPr>
+            </w:pPr>
+          </w:p>
+        </w:tc>
+      </w:tr>
+      <w:tr>
+        <w:trPr>
+          <w:trHeight w:val="258"/>
+        </w:trPr>
+        <w:tc>
+          <w:tcPr>
+            <w:tcW w:w="4723" w:type="dxa"/>
             <w:vAlign w:val="center"/>
           </w:tcPr>
           <w:p>
@@ -4965,7 +4911,7 @@
         </w:tc>
         <w:tc>
           <w:tcPr>
-            <w:tcW w:w="4675" w:type="dxa"/>
+            <w:tcW w:w="4723" w:type="dxa"/>
             <w:vAlign w:val="center"/>
           </w:tcPr>
           <w:p>
@@ -4987,9 +4933,12 @@
         </w:tc>
       </w:tr>
       <w:tr>
-        <w:tc>
-          <w:tcPr>
-            <w:tcW w:w="4675" w:type="dxa"/>
+        <w:trPr>
+          <w:trHeight w:val="516"/>
+        </w:trPr>
+        <w:tc>
+          <w:tcPr>
+            <w:tcW w:w="4723" w:type="dxa"/>
             <w:vAlign w:val="center"/>
           </w:tcPr>
           <w:p>
@@ -5015,7 +4964,7 @@
         </w:tc>
         <w:tc>
           <w:tcPr>
-            <w:tcW w:w="4675" w:type="dxa"/>
+            <w:tcW w:w="4723" w:type="dxa"/>
             <w:vAlign w:val="center"/>
           </w:tcPr>
           <w:p>
@@ -5037,9 +4986,12 @@
         </w:tc>
       </w:tr>
       <w:tr>
-        <w:tc>
-          <w:tcPr>
-            <w:tcW w:w="4675" w:type="dxa"/>
+        <w:trPr>
+          <w:trHeight w:val="516"/>
+        </w:trPr>
+        <w:tc>
+          <w:tcPr>
+            <w:tcW w:w="4723" w:type="dxa"/>
             <w:vAlign w:val="center"/>
           </w:tcPr>
           <w:p>
@@ -5065,7 +5017,7 @@
         </w:tc>
         <w:tc>
           <w:tcPr>
-            <w:tcW w:w="4675" w:type="dxa"/>
+            <w:tcW w:w="4723" w:type="dxa"/>
             <w:vAlign w:val="center"/>
           </w:tcPr>
           <w:p>
@@ -5087,9 +5039,12 @@
         </w:tc>
       </w:tr>
       <w:tr>
-        <w:tc>
-          <w:tcPr>
-            <w:tcW w:w="4675" w:type="dxa"/>
+        <w:trPr>
+          <w:trHeight w:val="258"/>
+        </w:trPr>
+        <w:tc>
+          <w:tcPr>
+            <w:tcW w:w="4723" w:type="dxa"/>
             <w:vAlign w:val="center"/>
           </w:tcPr>
           <w:p>
@@ -5111,11 +5066,20 @@
               </w:rPr>
               <w:t>RET</w:t>
             </w:r>
-          </w:p>
-        </w:tc>
-        <w:tc>
-          <w:tcPr>
-            <w:tcW w:w="4675" w:type="dxa"/>
+            <w:r>
+              <w:rPr>
+                <w:rFonts w:ascii="Times New Roman" w:eastAsia="Times New Roman" w:hAnsi="Times New Roman" w:cs="Times New Roman"/>
+                <w:color w:val="000000" w:themeColor="text1"/>
+                <w:sz w:val="21"/>
+                <w:szCs w:val="21"/>
+              </w:rPr>
+              <w:t>/ Call</w:t>
+            </w:r>
+          </w:p>
+        </w:tc>
+        <w:tc>
+          <w:tcPr>
+            <w:tcW w:w="4723" w:type="dxa"/>
             <w:vAlign w:val="center"/>
           </w:tcPr>
           <w:p>
@@ -5132,6 +5096,13 @@
                 <w:color w:val="000000" w:themeColor="text1"/>
               </w:rPr>
               <w:t>To Return from Function Call</w:t>
+            </w:r>
+            <w:r>
+              <w:rPr>
+                <w:rFonts w:ascii="Times New Roman" w:hAnsi="Times New Roman" w:cs="Times New Roman"/>
+                <w:color w:val="000000" w:themeColor="text1"/>
+              </w:rPr>
+              <w:t>/To Enter Function Call and handle function arguments.</w:t>
             </w:r>
           </w:p>
         </w:tc>
@@ -5966,41 +5937,7 @@
 
 <file path=word/glossary/document.xml><?xml version="1.0" encoding="utf-8"?>
 <w:glossaryDocument xmlns:ve="http://schemas.openxmlformats.org/markup-compatibility/2006" xmlns:o="urn:schemas-microsoft-com:office:office" xmlns:r="http://schemas.openxmlformats.org/officeDocument/2006/relationships" xmlns:m="http://schemas.openxmlformats.org/officeDocument/2006/math" xmlns:v="urn:schemas-microsoft-com:vml" xmlns:wp="http://schemas.openxmlformats.org/drawingml/2006/wordprocessingDrawing" xmlns:w10="urn:schemas-microsoft-com:office:word" xmlns:w="http://schemas.openxmlformats.org/wordprocessingml/2006/main" xmlns:wne="http://schemas.microsoft.com/office/word/2006/wordml">
-  <w:docParts>
-    <w:docPart>
-      <w:docPartPr>
-        <w:name w:val="FCABE7D93EE44A2F8D011E71C533DF45"/>
-        <w:category>
-          <w:name w:val="General"/>
-          <w:gallery w:val="placeholder"/>
-        </w:category>
-        <w:types>
-          <w:type w:val="bbPlcHdr"/>
-        </w:types>
-        <w:behaviors>
-          <w:behavior w:val="content"/>
-        </w:behaviors>
-        <w:guid w:val="{18038227-6C39-401E-BB45-C5684A8EAE00}"/>
-      </w:docPartPr>
-      <w:docPartBody>
-        <w:p>
-          <w:pPr>
-            <w:pStyle w:val="FCABE7D93EE44A2F8D011E71C533DF45"/>
-          </w:pPr>
-          <w:r>
-            <w:rPr>
-              <w:rFonts w:asciiTheme="majorHAnsi" w:eastAsiaTheme="majorEastAsia" w:hAnsiTheme="majorHAnsi" w:cstheme="majorBidi"/>
-              <w:caps/>
-              <w:color w:val="4F81BD" w:themeColor="accent1"/>
-              <w:sz w:val="80"/>
-              <w:szCs w:val="80"/>
-            </w:rPr>
-            <w:t>[Document title]</w:t>
-          </w:r>
-        </w:p>
-      </w:docPartBody>
-    </w:docPart>
-  </w:docParts>
+  <w:docParts/>
 </w:glossaryDocument>
 </file>
 
@@ -6068,6 +6005,7 @@
     <w:rsid w:val="00A13256"/>
     <w:rsid w:val="00AE6DA9"/>
     <w:rsid w:val="00D03DF4"/>
+    <w:rsid w:val="00FA35E1"/>
   </w:rsids>
   <m:mathPr>
     <m:mathFont m:val="Cambria Math"/>
@@ -6551,7 +6489,7 @@
   <a:extraClrSchemeLst/>
   <a:extLst>
     <a:ext uri="{05A4C25C-085E-4340-85A3-A5531E510DB2}">
-      <thm15:themeFamily xmlns:thm15="http://schemas.microsoft.com/office/thememl/2012/main" xmlns="" name="Office Theme" id="{62F939B6-93AF-4DB8-9C6B-D6C7DFDC589F}" vid="{4A3C46E8-61CC-4603-A589-7422A47A8E4A}"/>
+      <thm15:themeFamily xmlns="" xmlns:thm15="http://schemas.microsoft.com/office/thememl/2012/main" name="Office Theme" id="{62F939B6-93AF-4DB8-9C6B-D6C7DFDC589F}" vid="{4A3C46E8-61CC-4603-A589-7422A47A8E4A}"/>
     </a:ext>
   </a:extLst>
 </a:theme>

</xml_diff>